<commit_message>
Actualización de Burndown Chart
</commit_message>
<xml_diff>
--- a/Desarrollo/Edutec/Requisitos/Historias de Usuario.docx
+++ b/Desarrollo/Edutec/Requisitos/Historias de Usuario.docx
@@ -9263,7 +9263,7 @@
                 <w:sz w:val="22"/>
                 <w:szCs w:val="22"/>
               </w:rPr>
-              <w:t>8</w:t>
+              <w:t>13</w:t>
             </w:r>
           </w:p>
         </w:tc>
@@ -10054,7 +10054,7 @@
                 <w:sz w:val="22"/>
                 <w:szCs w:val="22"/>
               </w:rPr>
-              <w:t>8</w:t>
+              <w:t>13</w:t>
             </w:r>
           </w:p>
         </w:tc>
@@ -11751,7 +11751,7 @@
                 <w:sz w:val="22"/>
                 <w:szCs w:val="22"/>
               </w:rPr>
-              <w:t>13</w:t>
+              <w:t>5</w:t>
             </w:r>
           </w:p>
         </w:tc>
@@ -14208,7 +14208,7 @@
                 <w:sz w:val="22"/>
                 <w:szCs w:val="22"/>
               </w:rPr>
-              <w:t>20</w:t>
+              <w:t>13</w:t>
             </w:r>
           </w:p>
         </w:tc>

</xml_diff>